<commit_message>
complete the project and done report
</commit_message>
<xml_diff>
--- a/assignment_3/assignment_c1.docx
+++ b/assignment_3/assignment_c1.docx
@@ -10,6 +10,7 @@
           <w:docPartUnique/>
         </w:docPartObj>
       </w:sdtPr>
+      <w:sdtEndPr/>
       <w:sdtContent>
         <w:p>
           <w:r>
@@ -469,7 +470,16 @@
                                         <w:sz w:val="64"/>
                                         <w:szCs w:val="64"/>
                                       </w:rPr>
-                                      <w:t>Assignment 1</w:t>
+                                      <w:t xml:space="preserve">Assignment </w:t>
+                                    </w:r>
+                                    <w:r>
+                                      <w:rPr>
+                                        <w:caps/>
+                                        <w:color w:val="5B9BD5" w:themeColor="accent1"/>
+                                        <w:sz w:val="64"/>
+                                        <w:szCs w:val="64"/>
+                                      </w:rPr>
+                                      <w:t>C1</w:t>
                                     </w:r>
                                   </w:sdtContent>
                                 </w:sdt>
@@ -487,6 +497,7 @@
                                   <w:dataBinding w:prefixMappings="xmlns:ns0='http://purl.org/dc/elements/1.1/' xmlns:ns1='http://schemas.openxmlformats.org/package/2006/metadata/core-properties' " w:xpath="/ns1:coreProperties[1]/ns0:subject[1]" w:storeItemID="{6C3C8BC8-F283-45AE-878A-BAB7291924A1}"/>
                                   <w:text/>
                                 </w:sdtPr>
+                                <w:sdtEndPr/>
                                 <w:sdtContent>
                                   <w:p>
                                     <w:pPr>
@@ -574,7 +585,16 @@
                                   <w:sz w:val="64"/>
                                   <w:szCs w:val="64"/>
                                 </w:rPr>
-                                <w:t>Assignment 1</w:t>
+                                <w:t xml:space="preserve">Assignment </w:t>
+                              </w:r>
+                              <w:r>
+                                <w:rPr>
+                                  <w:caps/>
+                                  <w:color w:val="5B9BD5" w:themeColor="accent1"/>
+                                  <w:sz w:val="64"/>
+                                  <w:szCs w:val="64"/>
+                                </w:rPr>
+                                <w:t>C1</w:t>
                               </w:r>
                             </w:sdtContent>
                           </w:sdt>
@@ -592,6 +612,7 @@
                             <w:dataBinding w:prefixMappings="xmlns:ns0='http://purl.org/dc/elements/1.1/' xmlns:ns1='http://schemas.openxmlformats.org/package/2006/metadata/core-properties' " w:xpath="/ns1:coreProperties[1]/ns0:subject[1]" w:storeItemID="{6C3C8BC8-F283-45AE-878A-BAB7291924A1}"/>
                             <w:text/>
                           </w:sdtPr>
+                          <w:sdtEndPr/>
                           <w:sdtContent>
                             <w:p>
                               <w:pPr>
@@ -631,10 +652,562 @@
     <w:p>
       <w:pPr>
         <w:pStyle w:val="ListParagraph"/>
+        <w:spacing w:after="240"/>
+        <w:contextualSpacing w:val="0"/>
+        <w:jc w:val="center"/>
+        <w:rPr>
+          <w:b/>
+          <w:noProof/>
+          <w:sz w:val="32"/>
+          <w:szCs w:val="32"/>
+          <w:u w:val="thick"/>
+        </w:rPr>
+      </w:pPr>
+      <w:r>
+        <w:rPr>
+          <w:b/>
+          <w:noProof/>
+          <w:sz w:val="32"/>
+          <w:szCs w:val="32"/>
+          <w:u w:val="thick"/>
+        </w:rPr>
+        <w:lastRenderedPageBreak/>
+        <w:t>Answer to the question no. 1</w:t>
+      </w:r>
+    </w:p>
+    <w:p>
+      <w:pPr>
+        <w:pStyle w:val="ListParagraph"/>
+        <w:spacing w:after="0" w:line="300" w:lineRule="auto"/>
+        <w:ind w:left="0"/>
+        <w:contextualSpacing w:val="0"/>
+        <w:jc w:val="both"/>
+        <w:rPr>
+          <w:noProof/>
+          <w:sz w:val="24"/>
+          <w:szCs w:val="24"/>
+        </w:rPr>
+      </w:pPr>
+      <w:r>
+        <w:rPr>
+          <w:noProof/>
+          <w:sz w:val="28"/>
+          <w:szCs w:val="28"/>
+        </w:rPr>
+        <w:tab/>
+      </w:r>
+      <w:r>
+        <w:rPr>
+          <w:noProof/>
+          <w:sz w:val="24"/>
+          <w:szCs w:val="24"/>
+        </w:rPr>
+        <w:t xml:space="preserve">Clone the project from </w:t>
+      </w:r>
+      <w:hyperlink r:id="rId11" w:history="1">
+        <w:r>
+          <w:rPr>
+            <w:rStyle w:val="Hyperlink"/>
+            <w:sz w:val="24"/>
+            <w:szCs w:val="24"/>
+          </w:rPr>
+          <w:t>https://github.com/sgra64/C1_order_system.git</w:t>
+        </w:r>
+      </w:hyperlink>
+      <w:r>
+        <w:rPr>
+          <w:sz w:val="24"/>
+          <w:szCs w:val="24"/>
+        </w:rPr>
+        <w:t xml:space="preserve"> and setup the project on my local </w:t>
+      </w:r>
+      <w:proofErr w:type="spellStart"/>
+      <w:r>
+        <w:rPr>
+          <w:sz w:val="24"/>
+          <w:szCs w:val="24"/>
+        </w:rPr>
+        <w:t>pyCharm</w:t>
+      </w:r>
+      <w:proofErr w:type="spellEnd"/>
+      <w:r>
+        <w:rPr>
+          <w:sz w:val="24"/>
+          <w:szCs w:val="24"/>
+        </w:rPr>
+        <w:t xml:space="preserve"> environment. After solving all the question I uploaded the code on my </w:t>
+      </w:r>
+      <w:proofErr w:type="spellStart"/>
+      <w:r>
+        <w:rPr>
+          <w:sz w:val="24"/>
+          <w:szCs w:val="24"/>
+        </w:rPr>
+        <w:t>github</w:t>
+      </w:r>
+      <w:proofErr w:type="spellEnd"/>
+      <w:r>
+        <w:rPr>
+          <w:sz w:val="24"/>
+          <w:szCs w:val="24"/>
+        </w:rPr>
+        <w:t xml:space="preserve"> repository </w:t>
+      </w:r>
+      <w:hyperlink r:id="rId12" w:history="1">
+        <w:r>
+          <w:rPr>
+            <w:rStyle w:val="Hyperlink"/>
+            <w:sz w:val="24"/>
+            <w:szCs w:val="24"/>
+          </w:rPr>
+          <w:t>githu</w:t>
+        </w:r>
+        <w:r>
+          <w:rPr>
+            <w:rStyle w:val="Hyperlink"/>
+            <w:sz w:val="24"/>
+            <w:szCs w:val="24"/>
+          </w:rPr>
+          <w:t>b</w:t>
+        </w:r>
+        <w:r>
+          <w:rPr>
+            <w:rStyle w:val="Hyperlink"/>
+            <w:sz w:val="24"/>
+            <w:szCs w:val="24"/>
+          </w:rPr>
+          <w:t>.com</w:t>
+        </w:r>
+      </w:hyperlink>
+      <w:r>
+        <w:rPr>
+          <w:sz w:val="24"/>
+          <w:szCs w:val="24"/>
+        </w:rPr>
+        <w:t xml:space="preserve">.  </w:t>
+      </w:r>
+    </w:p>
+    <w:p>
+      <w:pPr>
+        <w:pStyle w:val="ListParagraph"/>
+        <w:spacing w:before="480" w:after="240"/>
+        <w:contextualSpacing w:val="0"/>
+        <w:jc w:val="center"/>
+        <w:rPr>
+          <w:b/>
+          <w:noProof/>
+          <w:sz w:val="32"/>
+          <w:szCs w:val="32"/>
+          <w:u w:val="thick"/>
+        </w:rPr>
+      </w:pPr>
+      <w:r>
+        <w:rPr>
+          <w:b/>
+          <w:noProof/>
+          <w:sz w:val="32"/>
+          <w:szCs w:val="32"/>
+          <w:u w:val="thick"/>
+        </w:rPr>
+        <w:t>A</w:t>
+      </w:r>
+      <w:r>
+        <w:rPr>
+          <w:b/>
+          <w:noProof/>
+          <w:sz w:val="32"/>
+          <w:szCs w:val="32"/>
+          <w:u w:val="thick"/>
+        </w:rPr>
+        <w:t>nswer to the question no. 2</w:t>
+      </w:r>
+    </w:p>
+    <w:p>
+      <w:pPr>
+        <w:pStyle w:val="ListParagraph"/>
+        <w:spacing w:after="0" w:line="300" w:lineRule="auto"/>
+        <w:ind w:left="0"/>
+        <w:contextualSpacing w:val="0"/>
+        <w:jc w:val="both"/>
+        <w:rPr>
+          <w:noProof/>
+          <w:sz w:val="24"/>
+          <w:szCs w:val="24"/>
+        </w:rPr>
+      </w:pPr>
+      <w:r>
+        <w:rPr>
+          <w:noProof/>
+          <w:sz w:val="28"/>
+          <w:szCs w:val="28"/>
+        </w:rPr>
+        <w:tab/>
+      </w:r>
+      <w:r>
+        <w:rPr>
+          <w:noProof/>
+          <w:sz w:val="24"/>
+          <w:szCs w:val="24"/>
+        </w:rPr>
+        <w:t xml:space="preserve">There are three dataset in the codebase. They are Coustomer, stock, and orders dataset. </w:t>
+      </w:r>
+    </w:p>
+    <w:p>
+      <w:pPr>
+        <w:pStyle w:val="ListParagraph"/>
         <w:numPr>
           <w:ilvl w:val="0"/>
-          <w:numId w:val="1"/>
+          <w:numId w:val="2"/>
         </w:numPr>
+        <w:spacing w:line="300" w:lineRule="auto"/>
+        <w:contextualSpacing w:val="0"/>
+        <w:jc w:val="both"/>
+        <w:rPr>
+          <w:noProof/>
+          <w:sz w:val="24"/>
+          <w:szCs w:val="24"/>
+        </w:rPr>
+      </w:pPr>
+      <w:r>
+        <w:rPr>
+          <w:b/>
+          <w:noProof/>
+          <w:sz w:val="24"/>
+          <w:szCs w:val="24"/>
+        </w:rPr>
+        <w:t>Customer Dataset:</w:t>
+      </w:r>
+      <w:r>
+        <w:rPr>
+          <w:noProof/>
+          <w:sz w:val="24"/>
+          <w:szCs w:val="24"/>
+        </w:rPr>
+        <w:t xml:space="preserve"> Its contains a list of customer data. Each element of the list is a tuple which contains customer_id, name, address, and phone. Customer_id is act as a primary key of each element.</w:t>
+      </w:r>
+    </w:p>
+    <w:p>
+      <w:pPr>
+        <w:pStyle w:val="ListParagraph"/>
+        <w:numPr>
+          <w:ilvl w:val="0"/>
+          <w:numId w:val="2"/>
+        </w:numPr>
+        <w:spacing w:line="300" w:lineRule="auto"/>
+        <w:contextualSpacing w:val="0"/>
+        <w:jc w:val="both"/>
+        <w:rPr>
+          <w:noProof/>
+          <w:sz w:val="24"/>
+          <w:szCs w:val="24"/>
+        </w:rPr>
+      </w:pPr>
+      <w:r>
+        <w:rPr>
+          <w:b/>
+          <w:noProof/>
+          <w:sz w:val="24"/>
+          <w:szCs w:val="24"/>
+        </w:rPr>
+        <w:t>Stock Dataset:</w:t>
+      </w:r>
+      <w:r>
+        <w:rPr>
+          <w:noProof/>
+          <w:sz w:val="24"/>
+          <w:szCs w:val="24"/>
+        </w:rPr>
+        <w:t xml:space="preserve"> </w:t>
+      </w:r>
+      <w:r>
+        <w:rPr>
+          <w:noProof/>
+          <w:sz w:val="24"/>
+          <w:szCs w:val="24"/>
+        </w:rPr>
+        <w:t xml:space="preserve">Its contains a list of </w:t>
+      </w:r>
+      <w:r>
+        <w:rPr>
+          <w:noProof/>
+          <w:sz w:val="24"/>
+          <w:szCs w:val="24"/>
+        </w:rPr>
+        <w:t xml:space="preserve">stock </w:t>
+      </w:r>
+      <w:r>
+        <w:rPr>
+          <w:noProof/>
+          <w:sz w:val="24"/>
+          <w:szCs w:val="24"/>
+        </w:rPr>
+        <w:t xml:space="preserve"> data. Each element of the list is a tuple which contains </w:t>
+      </w:r>
+      <w:r>
+        <w:rPr>
+          <w:noProof/>
+          <w:sz w:val="24"/>
+          <w:szCs w:val="24"/>
+        </w:rPr>
+        <w:t xml:space="preserve">stock_id, description, unit price, units_in_stock, and product category. Stock_id is the primary key of this dataset. </w:t>
+      </w:r>
+    </w:p>
+    <w:p>
+      <w:pPr>
+        <w:pStyle w:val="ListParagraph"/>
+        <w:numPr>
+          <w:ilvl w:val="0"/>
+          <w:numId w:val="2"/>
+        </w:numPr>
+        <w:spacing w:after="0" w:line="300" w:lineRule="auto"/>
+        <w:contextualSpacing w:val="0"/>
+        <w:jc w:val="both"/>
+        <w:rPr>
+          <w:noProof/>
+          <w:sz w:val="24"/>
+          <w:szCs w:val="24"/>
+        </w:rPr>
+      </w:pPr>
+      <w:r>
+        <w:rPr>
+          <w:b/>
+          <w:noProof/>
+          <w:sz w:val="24"/>
+          <w:szCs w:val="24"/>
+        </w:rPr>
+        <w:t>Order Dataset:</w:t>
+      </w:r>
+      <w:r>
+        <w:rPr>
+          <w:noProof/>
+          <w:sz w:val="24"/>
+          <w:szCs w:val="24"/>
+        </w:rPr>
+        <w:t xml:space="preserve"> This contains the order data of the system. Each elements </w:t>
+      </w:r>
+      <w:r>
+        <w:rPr>
+          <w:noProof/>
+          <w:sz w:val="24"/>
+          <w:szCs w:val="24"/>
+        </w:rPr>
+        <w:t>of the list contains a tuple and each tuple defined a single order. An order contains order_id, customer_id, stock_id, units_ordered, and description. Order_id the unique identifier of the dataset and customer_id and stock_id are represent the foreign key of customer dataset and stock dataset respectively.</w:t>
+      </w:r>
+    </w:p>
+    <w:p>
+      <w:pPr>
+        <w:pStyle w:val="ListParagraph"/>
+        <w:spacing w:before="480" w:after="240"/>
+        <w:contextualSpacing w:val="0"/>
+        <w:jc w:val="center"/>
+        <w:rPr>
+          <w:b/>
+          <w:noProof/>
+          <w:sz w:val="32"/>
+          <w:szCs w:val="32"/>
+          <w:u w:val="thick"/>
+        </w:rPr>
+      </w:pPr>
+      <w:r>
+        <w:rPr>
+          <w:b/>
+          <w:noProof/>
+          <w:sz w:val="32"/>
+          <w:szCs w:val="32"/>
+          <w:u w:val="thick"/>
+        </w:rPr>
+        <w:t xml:space="preserve">Answer to the question no. </w:t>
+      </w:r>
+      <w:r>
+        <w:rPr>
+          <w:b/>
+          <w:noProof/>
+          <w:sz w:val="32"/>
+          <w:szCs w:val="32"/>
+          <w:u w:val="thick"/>
+        </w:rPr>
+        <w:t>3</w:t>
+      </w:r>
+    </w:p>
+    <w:p>
+      <w:pPr>
+        <w:pStyle w:val="ListParagraph"/>
+        <w:numPr>
+          <w:ilvl w:val="0"/>
+          <w:numId w:val="4"/>
+        </w:numPr>
+        <w:spacing w:line="300" w:lineRule="auto"/>
+        <w:contextualSpacing w:val="0"/>
+        <w:jc w:val="both"/>
+        <w:rPr>
+          <w:noProof/>
+          <w:sz w:val="24"/>
+          <w:szCs w:val="24"/>
+        </w:rPr>
+      </w:pPr>
+      <w:r>
+        <w:rPr>
+          <w:noProof/>
+          <w:sz w:val="24"/>
+          <w:szCs w:val="24"/>
+        </w:rPr>
+        <w:t xml:space="preserve">As this project is based on singleton principle. </w:t>
+      </w:r>
+      <w:r>
+        <w:rPr>
+          <w:noProof/>
+          <w:sz w:val="24"/>
+          <w:szCs w:val="24"/>
+        </w:rPr>
+        <w:t>So,  the objects are exist whenever the DataSore remains loaded. Because the instance will not become eligible for garbage collection until the class 'DataStore' remains loaded.</w:t>
+      </w:r>
+    </w:p>
+    <w:p>
+      <w:pPr>
+        <w:pStyle w:val="ListParagraph"/>
+        <w:numPr>
+          <w:ilvl w:val="0"/>
+          <w:numId w:val="4"/>
+        </w:numPr>
+        <w:spacing w:line="300" w:lineRule="auto"/>
+        <w:contextualSpacing w:val="0"/>
+        <w:jc w:val="both"/>
+        <w:rPr>
+          <w:noProof/>
+          <w:sz w:val="24"/>
+          <w:szCs w:val="24"/>
+        </w:rPr>
+      </w:pPr>
+      <w:r>
+        <w:rPr>
+          <w:noProof/>
+          <w:sz w:val="24"/>
+          <w:szCs w:val="24"/>
+        </w:rPr>
+        <w:t xml:space="preserve">No global reference variable was used for DataFactory because it is imported </w:t>
+      </w:r>
+      <w:r>
+        <w:rPr>
+          <w:noProof/>
+          <w:sz w:val="24"/>
+          <w:szCs w:val="24"/>
+        </w:rPr>
+        <w:t xml:space="preserve">and implemented as chainable functionalitiy. </w:t>
+      </w:r>
+    </w:p>
+    <w:p>
+      <w:pPr>
+        <w:pStyle w:val="ListParagraph"/>
+        <w:numPr>
+          <w:ilvl w:val="0"/>
+          <w:numId w:val="4"/>
+        </w:numPr>
+        <w:spacing w:line="300" w:lineRule="auto"/>
+        <w:contextualSpacing w:val="0"/>
+        <w:jc w:val="both"/>
+        <w:rPr>
+          <w:noProof/>
+          <w:sz w:val="24"/>
+          <w:szCs w:val="24"/>
+        </w:rPr>
+      </w:pPr>
+      <w:r>
+        <w:rPr>
+          <w:noProof/>
+          <w:sz w:val="24"/>
+          <w:szCs w:val="24"/>
+        </w:rPr>
+        <w:t xml:space="preserve">DataFactory’s import functions enables all the initializations of </w:t>
+      </w:r>
+      <w:r>
+        <w:rPr>
+          <w:noProof/>
+          <w:sz w:val="24"/>
+          <w:szCs w:val="24"/>
+        </w:rPr>
+        <w:t xml:space="preserve">customer. </w:t>
+      </w:r>
+    </w:p>
+    <w:p>
+      <w:pPr>
+        <w:spacing w:before="480" w:after="240"/>
+        <w:ind w:left="720"/>
+        <w:jc w:val="center"/>
+        <w:rPr>
+          <w:b/>
+          <w:noProof/>
+          <w:sz w:val="32"/>
+          <w:szCs w:val="32"/>
+          <w:u w:val="thick"/>
+        </w:rPr>
+      </w:pPr>
+    </w:p>
+    <w:p>
+      <w:pPr>
+        <w:spacing w:before="480" w:after="240"/>
+        <w:ind w:left="720"/>
+        <w:jc w:val="center"/>
+        <w:rPr>
+          <w:b/>
+          <w:noProof/>
+          <w:sz w:val="32"/>
+          <w:szCs w:val="32"/>
+          <w:u w:val="thick"/>
+        </w:rPr>
+      </w:pPr>
+      <w:r>
+        <w:rPr>
+          <w:b/>
+          <w:noProof/>
+          <w:sz w:val="32"/>
+          <w:szCs w:val="32"/>
+          <w:u w:val="thick"/>
+        </w:rPr>
+        <w:lastRenderedPageBreak/>
+        <w:t xml:space="preserve">Answer to the question no. </w:t>
+      </w:r>
+      <w:r>
+        <w:rPr>
+          <w:b/>
+          <w:noProof/>
+          <w:sz w:val="32"/>
+          <w:szCs w:val="32"/>
+          <w:u w:val="thick"/>
+        </w:rPr>
+        <w:t>4</w:t>
+      </w:r>
+    </w:p>
+    <w:p>
+      <w:pPr>
+        <w:pStyle w:val="ListParagraph"/>
+        <w:contextualSpacing w:val="0"/>
+        <w:rPr>
+          <w:noProof/>
+          <w:sz w:val="24"/>
+          <w:szCs w:val="24"/>
+        </w:rPr>
+      </w:pPr>
+      <w:r>
+        <w:rPr>
+          <w:noProof/>
+          <w:sz w:val="28"/>
+          <w:szCs w:val="28"/>
+        </w:rPr>
+        <w:tab/>
+      </w:r>
+      <w:r>
+        <w:rPr>
+          <w:noProof/>
+          <w:sz w:val="24"/>
+          <w:szCs w:val="24"/>
+        </w:rPr>
+        <w:t xml:space="preserve">I have run the code in terminal and it is running without any bug. The screen short is given bellow: </w:t>
+      </w:r>
+    </w:p>
+    <w:p>
+      <w:pPr>
+        <w:pStyle w:val="ListParagraph"/>
+        <w:ind w:left="0"/>
         <w:rPr>
           <w:b/>
           <w:sz w:val="32"/>
@@ -645,84 +1218,16 @@
       <w:r>
         <w:rPr>
           <w:b/>
+          <w:noProof/>
           <w:sz w:val="32"/>
           <w:szCs w:val="32"/>
           <w:u w:val="thick"/>
         </w:rPr>
-        <w:lastRenderedPageBreak/>
-        <w:t>Set up Unix-bash</w:t>
-      </w:r>
-      <w:r>
-        <w:rPr>
-          <w:b/>
-          <w:sz w:val="32"/>
-          <w:szCs w:val="32"/>
-          <w:u w:val="thick"/>
-        </w:rPr>
-        <w:t xml:space="preserve">: </w:t>
-      </w:r>
-    </w:p>
-    <w:p>
-      <w:pPr>
-        <w:pStyle w:val="ListParagraph"/>
-        <w:ind w:left="2160"/>
-        <w:rPr>
-          <w:sz w:val="28"/>
-          <w:szCs w:val="28"/>
-        </w:rPr>
-      </w:pPr>
-      <w:r>
-        <w:rPr>
-          <w:sz w:val="28"/>
-          <w:szCs w:val="28"/>
-        </w:rPr>
-        <w:t xml:space="preserve">Set up the terminal using </w:t>
-      </w:r>
-      <w:hyperlink r:id="rId11" w:history="1">
-        <w:r>
-          <w:rPr>
-            <w:rStyle w:val="Hyperlink"/>
-            <w:sz w:val="28"/>
-            <w:szCs w:val="28"/>
-          </w:rPr>
-          <w:t>https://www.cygwin.com</w:t>
-        </w:r>
-      </w:hyperlink>
-    </w:p>
-    <w:p>
-      <w:pPr>
-        <w:spacing w:before="320"/>
-        <w:rPr>
-          <w:sz w:val="28"/>
-          <w:szCs w:val="28"/>
-        </w:rPr>
-      </w:pPr>
-      <w:r>
-        <w:rPr>
-          <w:sz w:val="28"/>
-          <w:szCs w:val="28"/>
-        </w:rPr>
-        <w:t>Test, open terminal window and type shell commands:</w:t>
-      </w:r>
-    </w:p>
-    <w:p>
-      <w:pPr>
-        <w:rPr>
-          <w:sz w:val="32"/>
-          <w:szCs w:val="32"/>
-        </w:rPr>
-      </w:pPr>
-      <w:r>
-        <w:rPr>
-          <w:noProof/>
-          <w:sz w:val="32"/>
-          <w:szCs w:val="32"/>
-        </w:rPr>
         <w:drawing>
           <wp:inline distT="0" distB="0" distL="0" distR="0">
-            <wp:extent cx="5505548" cy="3325091"/>
-            <wp:effectExtent l="0" t="0" r="0" b="8890"/>
-            <wp:docPr id="8" name="Picture 8"/>
+            <wp:extent cx="6084277" cy="2284204"/>
+            <wp:effectExtent l="0" t="0" r="0" b="1905"/>
+            <wp:docPr id="1" name="Picture 1"/>
             <wp:cNvGraphicFramePr>
               <a:graphicFrameLocks xmlns:a="http://schemas.openxmlformats.org/drawingml/2006/main" noChangeAspect="1"/>
             </wp:cNvGraphicFramePr>
@@ -730,63 +1235,7 @@
               <a:graphicData uri="http://schemas.openxmlformats.org/drawingml/2006/picture">
                 <pic:pic xmlns:pic="http://schemas.openxmlformats.org/drawingml/2006/picture">
                   <pic:nvPicPr>
-                    <pic:cNvPr id="8" name="0ss_1_unix_bash_1.png"/>
-                    <pic:cNvPicPr/>
-                  </pic:nvPicPr>
-                  <pic:blipFill>
-                    <a:blip r:embed="rId12">
-                      <a:extLst>
-                        <a:ext uri="{28A0092B-C50C-407E-A947-70E740481C1C}">
-                          <a14:useLocalDpi xmlns:a14="http://schemas.microsoft.com/office/drawing/2010/main" val="0"/>
-                        </a:ext>
-                      </a:extLst>
-                    </a:blip>
-                    <a:stretch>
-                      <a:fillRect/>
-                    </a:stretch>
-                  </pic:blipFill>
-                  <pic:spPr>
-                    <a:xfrm>
-                      <a:off x="0" y="0"/>
-                      <a:ext cx="5537329" cy="3344285"/>
-                    </a:xfrm>
-                    <a:prstGeom prst="rect">
-                      <a:avLst/>
-                    </a:prstGeom>
-                  </pic:spPr>
-                </pic:pic>
-              </a:graphicData>
-            </a:graphic>
-          </wp:inline>
-        </w:drawing>
-      </w:r>
-    </w:p>
-    <w:p>
-      <w:pPr>
-        <w:rPr>
-          <w:sz w:val="32"/>
-          <w:szCs w:val="32"/>
-        </w:rPr>
-      </w:pPr>
-      <w:r>
-        <w:rPr>
-          <w:noProof/>
-          <w:sz w:val="32"/>
-          <w:szCs w:val="32"/>
-        </w:rPr>
-        <w:drawing>
-          <wp:inline distT="0" distB="0" distL="0" distR="0">
-            <wp:extent cx="5505450" cy="3216218"/>
-            <wp:effectExtent l="0" t="0" r="0" b="3810"/>
-            <wp:docPr id="10" name="Picture 10"/>
-            <wp:cNvGraphicFramePr>
-              <a:graphicFrameLocks xmlns:a="http://schemas.openxmlformats.org/drawingml/2006/main" noChangeAspect="1"/>
-            </wp:cNvGraphicFramePr>
-            <a:graphic xmlns:a="http://schemas.openxmlformats.org/drawingml/2006/main">
-              <a:graphicData uri="http://schemas.openxmlformats.org/drawingml/2006/picture">
-                <pic:pic xmlns:pic="http://schemas.openxmlformats.org/drawingml/2006/picture">
-                  <pic:nvPicPr>
-                    <pic:cNvPr id="10" name="ss_1_unix_bash_1.png"/>
+                    <pic:cNvPr id="1" name="ss_1.png"/>
                     <pic:cNvPicPr/>
                   </pic:nvPicPr>
                   <pic:blipFill>
@@ -804,7 +1253,7 @@
                   <pic:spPr>
                     <a:xfrm>
                       <a:off x="0" y="0"/>
-                      <a:ext cx="5568645" cy="3253136"/>
+                      <a:ext cx="6133964" cy="2302858"/>
                     </a:xfrm>
                     <a:prstGeom prst="rect">
                       <a:avLst/>
@@ -819,23 +1268,99 @@
     </w:p>
     <w:p>
       <w:pPr>
-        <w:rPr>
+        <w:spacing w:before="480" w:after="240"/>
+        <w:ind w:left="720"/>
+        <w:jc w:val="center"/>
+        <w:rPr>
+          <w:b/>
+          <w:noProof/>
           <w:sz w:val="32"/>
           <w:szCs w:val="32"/>
-        </w:rPr>
-      </w:pPr>
-      <w:r>
-        <w:rPr>
+          <w:u w:val="thick"/>
+        </w:rPr>
+      </w:pPr>
+      <w:r>
+        <w:rPr>
+          <w:b/>
           <w:noProof/>
           <w:sz w:val="32"/>
           <w:szCs w:val="32"/>
-        </w:rPr>
-        <w:lastRenderedPageBreak/>
+          <w:u w:val="thick"/>
+        </w:rPr>
+        <w:t xml:space="preserve">Answer to the question no. </w:t>
+      </w:r>
+      <w:r>
+        <w:rPr>
+          <w:b/>
+          <w:noProof/>
+          <w:sz w:val="32"/>
+          <w:szCs w:val="32"/>
+          <w:u w:val="thick"/>
+        </w:rPr>
+        <w:t>5</w:t>
+      </w:r>
+    </w:p>
+    <w:p>
+      <w:pPr>
+        <w:pStyle w:val="ListParagraph"/>
+        <w:contextualSpacing w:val="0"/>
+        <w:jc w:val="both"/>
+        <w:rPr>
+          <w:noProof/>
+          <w:sz w:val="24"/>
+          <w:szCs w:val="24"/>
+        </w:rPr>
+      </w:pPr>
+      <w:r>
+        <w:rPr>
+          <w:noProof/>
+          <w:sz w:val="28"/>
+          <w:szCs w:val="28"/>
+        </w:rPr>
+        <w:tab/>
+      </w:r>
+      <w:r>
+        <w:rPr>
+          <w:noProof/>
+          <w:sz w:val="24"/>
+          <w:szCs w:val="24"/>
+        </w:rPr>
+        <w:t xml:space="preserve">I have </w:t>
+      </w:r>
+      <w:r>
+        <w:rPr>
+          <w:noProof/>
+          <w:sz w:val="24"/>
+          <w:szCs w:val="24"/>
+        </w:rPr>
+        <w:t>completed all the necessary code segments for question number 5 and then run the code. The output screen-short are given bellow:</w:t>
+      </w:r>
+    </w:p>
+    <w:p>
+      <w:pPr>
+        <w:pStyle w:val="ListParagraph"/>
+        <w:ind w:left="0"/>
+        <w:jc w:val="center"/>
+        <w:rPr>
+          <w:b/>
+          <w:sz w:val="32"/>
+          <w:szCs w:val="32"/>
+          <w:u w:val="thick"/>
+        </w:rPr>
+      </w:pPr>
+      <w:r>
+        <w:rPr>
+          <w:b/>
+          <w:noProof/>
+          <w:sz w:val="32"/>
+          <w:szCs w:val="32"/>
+          <w:u w:val="thick"/>
+        </w:rPr>
         <w:drawing>
           <wp:inline distT="0" distB="0" distL="0" distR="0">
-            <wp:extent cx="6047509" cy="6663890"/>
-            <wp:effectExtent l="0" t="0" r="0" b="3810"/>
-            <wp:docPr id="11" name="Picture 11"/>
+            <wp:extent cx="5130800" cy="3074094"/>
+            <wp:effectExtent l="0" t="0" r="0" b="0"/>
+            <wp:docPr id="2" name="Picture 2"/>
             <wp:cNvGraphicFramePr>
               <a:graphicFrameLocks xmlns:a="http://schemas.openxmlformats.org/drawingml/2006/main" noChangeAspect="1"/>
             </wp:cNvGraphicFramePr>
@@ -843,7 +1368,7 @@
               <a:graphicData uri="http://schemas.openxmlformats.org/drawingml/2006/picture">
                 <pic:pic xmlns:pic="http://schemas.openxmlformats.org/drawingml/2006/picture">
                   <pic:nvPicPr>
-                    <pic:cNvPr id="11" name="ss_1_unix_bash_2.png"/>
+                    <pic:cNvPr id="2" name="ss_2.png"/>
                     <pic:cNvPicPr/>
                   </pic:nvPicPr>
                   <pic:blipFill>
@@ -861,7 +1386,7 @@
                   <pic:spPr>
                     <a:xfrm>
                       <a:off x="0" y="0"/>
-                      <a:ext cx="6056087" cy="6673342"/>
+                      <a:ext cx="5156869" cy="3089713"/>
                     </a:xfrm>
                     <a:prstGeom prst="rect">
                       <a:avLst/>
@@ -876,14 +1401,23 @@
     </w:p>
     <w:p>
       <w:pPr>
+        <w:spacing w:before="480" w:after="240"/>
+        <w:ind w:left="720"/>
+        <w:jc w:val="center"/>
         <w:rPr>
           <w:b/>
+          <w:noProof/>
           <w:sz w:val="32"/>
           <w:szCs w:val="32"/>
           <w:u w:val="thick"/>
         </w:rPr>
       </w:pPr>
-      <w:r>
+    </w:p>
+    <w:p>
+      <w:pPr>
+        <w:spacing w:before="480" w:after="240"/>
+        <w:ind w:left="720"/>
+        <w:jc w:val="center"/>
         <w:rPr>
           <w:b/>
           <w:noProof/>
@@ -891,12 +1425,80 @@
           <w:szCs w:val="32"/>
           <w:u w:val="thick"/>
         </w:rPr>
+      </w:pPr>
+      <w:r>
+        <w:rPr>
+          <w:b/>
+          <w:noProof/>
+          <w:sz w:val="32"/>
+          <w:szCs w:val="32"/>
+          <w:u w:val="thick"/>
+        </w:rPr>
         <w:lastRenderedPageBreak/>
+        <w:t xml:space="preserve">Answer to the question no. </w:t>
+      </w:r>
+      <w:r>
+        <w:rPr>
+          <w:b/>
+          <w:noProof/>
+          <w:sz w:val="32"/>
+          <w:szCs w:val="32"/>
+          <w:u w:val="thick"/>
+        </w:rPr>
+        <w:t>6</w:t>
+      </w:r>
+    </w:p>
+    <w:p>
+      <w:pPr>
+        <w:pStyle w:val="ListParagraph"/>
+        <w:contextualSpacing w:val="0"/>
+        <w:jc w:val="both"/>
+        <w:rPr>
+          <w:noProof/>
+          <w:sz w:val="24"/>
+          <w:szCs w:val="28"/>
+        </w:rPr>
+      </w:pPr>
+      <w:r>
+        <w:rPr>
+          <w:noProof/>
+          <w:sz w:val="24"/>
+          <w:szCs w:val="28"/>
+        </w:rPr>
+        <w:tab/>
+        <w:t xml:space="preserve">I have completed </w:t>
+      </w:r>
+      <w:r>
+        <w:rPr>
+          <w:noProof/>
+          <w:sz w:val="24"/>
+          <w:szCs w:val="28"/>
+        </w:rPr>
+        <w:t xml:space="preserve">the implementation of Order.py and Customer.py class. After successfully running the code I got the following results. </w:t>
+      </w:r>
+    </w:p>
+    <w:p>
+      <w:pPr>
+        <w:pStyle w:val="ListParagraph"/>
+        <w:ind w:left="0"/>
+        <w:jc w:val="center"/>
+        <w:rPr>
+          <w:noProof/>
+          <w:sz w:val="28"/>
+          <w:szCs w:val="28"/>
+        </w:rPr>
+      </w:pPr>
+      <w:r>
+        <w:rPr>
+          <w:noProof/>
+          <w:sz w:val="28"/>
+          <w:szCs w:val="28"/>
+        </w:rPr>
         <w:drawing>
           <wp:inline distT="0" distB="0" distL="0" distR="0">
-            <wp:extent cx="5669771" cy="6980525"/>
-            <wp:effectExtent l="0" t="0" r="7620" b="0"/>
-            <wp:docPr id="12" name="Picture 12"/>
+            <wp:extent cx="5526188" cy="1946564"/>
+            <wp:effectExtent l="0" t="0" r="0" b="0"/>
+            <wp:docPr id="3" name="Picture 3"/>
             <wp:cNvGraphicFramePr>
               <a:graphicFrameLocks xmlns:a="http://schemas.openxmlformats.org/drawingml/2006/main" noChangeAspect="1"/>
             </wp:cNvGraphicFramePr>
@@ -904,7 +1506,7 @@
               <a:graphicData uri="http://schemas.openxmlformats.org/drawingml/2006/picture">
                 <pic:pic xmlns:pic="http://schemas.openxmlformats.org/drawingml/2006/picture">
                   <pic:nvPicPr>
-                    <pic:cNvPr id="12" name="ss_1_unix_bash_2_1.png"/>
+                    <pic:cNvPr id="3" name="ss_3.png"/>
                     <pic:cNvPicPr/>
                   </pic:nvPicPr>
                   <pic:blipFill>
@@ -922,7 +1524,7 @@
                   <pic:spPr>
                     <a:xfrm>
                       <a:off x="0" y="0"/>
-                      <a:ext cx="5669771" cy="6980525"/>
+                      <a:ext cx="5614640" cy="1977721"/>
                     </a:xfrm>
                     <a:prstGeom prst="rect">
                       <a:avLst/>
@@ -937,8 +1539,12 @@
     </w:p>
     <w:p>
       <w:pPr>
+        <w:spacing w:before="480" w:after="240"/>
+        <w:ind w:left="720"/>
+        <w:jc w:val="center"/>
         <w:rPr>
           <w:b/>
+          <w:noProof/>
           <w:sz w:val="32"/>
           <w:szCs w:val="32"/>
           <w:u w:val="thick"/>
@@ -952,12 +1558,94 @@
           <w:szCs w:val="32"/>
           <w:u w:val="thick"/>
         </w:rPr>
-        <w:lastRenderedPageBreak/>
+        <w:t xml:space="preserve">Answer to the question no. </w:t>
+      </w:r>
+      <w:r>
+        <w:rPr>
+          <w:b/>
+          <w:noProof/>
+          <w:sz w:val="32"/>
+          <w:szCs w:val="32"/>
+          <w:u w:val="thick"/>
+        </w:rPr>
+        <w:t>7</w:t>
+      </w:r>
+    </w:p>
+    <w:p>
+      <w:pPr>
+        <w:pStyle w:val="ListParagraph"/>
+        <w:contextualSpacing w:val="0"/>
+        <w:jc w:val="both"/>
+        <w:rPr>
+          <w:noProof/>
+          <w:sz w:val="28"/>
+          <w:szCs w:val="28"/>
+        </w:rPr>
+      </w:pPr>
+      <w:r>
+        <w:rPr>
+          <w:noProof/>
+          <w:sz w:val="28"/>
+          <w:szCs w:val="28"/>
+        </w:rPr>
+        <w:tab/>
+      </w:r>
+      <w:r>
+        <w:rPr>
+          <w:noProof/>
+          <w:sz w:val="24"/>
+          <w:szCs w:val="28"/>
+        </w:rPr>
+        <w:t>I have completed the implementation</w:t>
+      </w:r>
+      <w:r>
+        <w:rPr>
+          <w:noProof/>
+          <w:sz w:val="24"/>
+          <w:szCs w:val="28"/>
+        </w:rPr>
+        <w:t xml:space="preserve"> of</w:t>
+      </w:r>
+      <w:r>
+        <w:rPr>
+          <w:noProof/>
+          <w:sz w:val="24"/>
+          <w:szCs w:val="28"/>
+        </w:rPr>
+        <w:t xml:space="preserve"> </w:t>
+      </w:r>
+      <w:r>
+        <w:rPr>
+          <w:noProof/>
+          <w:sz w:val="24"/>
+          <w:szCs w:val="28"/>
+        </w:rPr>
+        <w:t xml:space="preserve">print_orders, and print_order_items. After successfully run the code I found the following output: </w:t>
+      </w:r>
+    </w:p>
+    <w:p>
+      <w:pPr>
+        <w:pStyle w:val="ListParagraph"/>
+        <w:ind w:left="0"/>
+        <w:contextualSpacing w:val="0"/>
+        <w:jc w:val="center"/>
+        <w:rPr>
+          <w:noProof/>
+          <w:sz w:val="28"/>
+          <w:szCs w:val="28"/>
+        </w:rPr>
+      </w:pPr>
+      <w:r>
+        <w:rPr>
+          <w:noProof/>
+          <w:sz w:val="28"/>
+          <w:szCs w:val="28"/>
+        </w:rPr>
         <w:drawing>
           <wp:inline distT="0" distB="0" distL="0" distR="0">
-            <wp:extent cx="5943600" cy="7444740"/>
+            <wp:extent cx="5507376" cy="2168236"/>
             <wp:effectExtent l="0" t="0" r="0" b="3810"/>
-            <wp:docPr id="14" name="Picture 14"/>
+            <wp:docPr id="4" name="Picture 4"/>
             <wp:cNvGraphicFramePr>
               <a:graphicFrameLocks xmlns:a="http://schemas.openxmlformats.org/drawingml/2006/main" noChangeAspect="1"/>
             </wp:cNvGraphicFramePr>
@@ -965,7 +1653,7 @@
               <a:graphicData uri="http://schemas.openxmlformats.org/drawingml/2006/picture">
                 <pic:pic xmlns:pic="http://schemas.openxmlformats.org/drawingml/2006/picture">
                   <pic:nvPicPr>
-                    <pic:cNvPr id="14" name="ss_1_unix_bash_2_2.png"/>
+                    <pic:cNvPr id="4" name="ss_4.png"/>
                     <pic:cNvPicPr/>
                   </pic:nvPicPr>
                   <pic:blipFill>
@@ -983,7 +1671,7 @@
                   <pic:spPr>
                     <a:xfrm>
                       <a:off x="0" y="0"/>
-                      <a:ext cx="5943600" cy="7444740"/>
+                      <a:ext cx="5565138" cy="2190977"/>
                     </a:xfrm>
                     <a:prstGeom prst="rect">
                       <a:avLst/>
@@ -998,8 +1686,12 @@
     </w:p>
     <w:p>
       <w:pPr>
+        <w:spacing w:before="480" w:after="240"/>
+        <w:ind w:left="720"/>
+        <w:jc w:val="center"/>
         <w:rPr>
           <w:b/>
+          <w:noProof/>
           <w:sz w:val="32"/>
           <w:szCs w:val="32"/>
           <w:u w:val="thick"/>
@@ -1013,12 +1705,73 @@
           <w:szCs w:val="32"/>
           <w:u w:val="thick"/>
         </w:rPr>
+        <w:t xml:space="preserve">Answer to the question no. </w:t>
+      </w:r>
+      <w:r>
+        <w:rPr>
+          <w:b/>
+          <w:noProof/>
+          <w:sz w:val="32"/>
+          <w:szCs w:val="32"/>
+          <w:u w:val="thick"/>
+        </w:rPr>
+        <w:t>8</w:t>
+      </w:r>
+    </w:p>
+    <w:p>
+      <w:pPr>
+        <w:pStyle w:val="ListParagraph"/>
+        <w:contextualSpacing w:val="0"/>
+        <w:jc w:val="both"/>
+        <w:rPr>
+          <w:noProof/>
+          <w:sz w:val="24"/>
+          <w:szCs w:val="28"/>
+        </w:rPr>
+      </w:pPr>
+      <w:r>
+        <w:rPr>
+          <w:noProof/>
+          <w:sz w:val="28"/>
+          <w:szCs w:val="28"/>
+        </w:rPr>
+        <w:tab/>
+      </w:r>
+      <w:r>
+        <w:rPr>
+          <w:noProof/>
+          <w:sz w:val="24"/>
+          <w:szCs w:val="28"/>
+        </w:rPr>
+        <w:t>I have uncommented all the print satements and run the code. Aftre the successful run the:</w:t>
+      </w:r>
+      <w:bookmarkStart w:id="0" w:name="_GoBack"/>
+      <w:bookmarkEnd w:id="0"/>
+    </w:p>
+    <w:p>
+      <w:pPr>
+        <w:pStyle w:val="ListParagraph"/>
+        <w:ind w:left="0"/>
+        <w:contextualSpacing w:val="0"/>
+        <w:jc w:val="center"/>
+        <w:rPr>
+          <w:noProof/>
+          <w:sz w:val="28"/>
+          <w:szCs w:val="28"/>
+        </w:rPr>
+      </w:pPr>
+      <w:r>
+        <w:rPr>
+          <w:noProof/>
+          <w:sz w:val="28"/>
+          <w:szCs w:val="28"/>
+        </w:rPr>
         <w:lastRenderedPageBreak/>
         <w:drawing>
           <wp:inline distT="0" distB="0" distL="0" distR="0">
-            <wp:extent cx="5943600" cy="1807210"/>
-            <wp:effectExtent l="0" t="0" r="0" b="2540"/>
-            <wp:docPr id="15" name="Picture 15"/>
+            <wp:extent cx="4822687" cy="4003964"/>
+            <wp:effectExtent l="0" t="0" r="0" b="0"/>
+            <wp:docPr id="5" name="Picture 5"/>
             <wp:cNvGraphicFramePr>
               <a:graphicFrameLocks xmlns:a="http://schemas.openxmlformats.org/drawingml/2006/main" noChangeAspect="1"/>
             </wp:cNvGraphicFramePr>
@@ -1026,7 +1779,7 @@
               <a:graphicData uri="http://schemas.openxmlformats.org/drawingml/2006/picture">
                 <pic:pic xmlns:pic="http://schemas.openxmlformats.org/drawingml/2006/picture">
                   <pic:nvPicPr>
-                    <pic:cNvPr id="15" name="ss_1_unix_bash_2_3.png"/>
+                    <pic:cNvPr id="5" name="ss_5_1.png"/>
                     <pic:cNvPicPr/>
                   </pic:nvPicPr>
                   <pic:blipFill>
@@ -1044,7 +1797,7 @@
                   <pic:spPr>
                     <a:xfrm>
                       <a:off x="0" y="0"/>
-                      <a:ext cx="5943600" cy="1807210"/>
+                      <a:ext cx="4836267" cy="4015239"/>
                     </a:xfrm>
                     <a:prstGeom prst="rect">
                       <a:avLst/>
@@ -1059,137 +1812,17 @@
     </w:p>
     <w:p>
       <w:pPr>
-        <w:pStyle w:val="ListParagraph"/>
-        <w:numPr>
-          <w:ilvl w:val="0"/>
-          <w:numId w:val="1"/>
-        </w:numPr>
-        <w:spacing w:before="400"/>
-        <w:contextualSpacing w:val="0"/>
-        <w:rPr>
-          <w:sz w:val="32"/>
-          <w:szCs w:val="32"/>
-          <w:u w:val="thick"/>
-        </w:rPr>
-      </w:pPr>
-      <w:r>
-        <w:rPr>
-          <w:b/>
-          <w:sz w:val="32"/>
-          <w:szCs w:val="32"/>
-          <w:u w:val="thick"/>
-        </w:rPr>
-        <w:t>I</w:t>
-      </w:r>
-      <w:r>
-        <w:rPr>
-          <w:b/>
-          <w:sz w:val="32"/>
-          <w:szCs w:val="32"/>
-          <w:u w:val="thick"/>
-        </w:rPr>
-        <w:t>nstall Python 3+</w:t>
-      </w:r>
-      <w:r>
-        <w:rPr>
-          <w:b/>
-          <w:sz w:val="32"/>
-          <w:szCs w:val="32"/>
-          <w:u w:val="thick"/>
-        </w:rPr>
-        <w:t>:</w:t>
-      </w:r>
-      <w:r>
-        <w:rPr>
-          <w:b/>
-          <w:sz w:val="32"/>
-          <w:szCs w:val="32"/>
-        </w:rPr>
-        <w:t xml:space="preserve"> </w:t>
-      </w:r>
-      <w:r>
-        <w:rPr>
-          <w:sz w:val="28"/>
-          <w:szCs w:val="32"/>
-        </w:rPr>
-        <w:t>I</w:t>
-      </w:r>
-      <w:r>
-        <w:rPr>
-          <w:sz w:val="28"/>
-          <w:szCs w:val="32"/>
-        </w:rPr>
-        <w:t xml:space="preserve"> have</w:t>
-      </w:r>
-      <w:r>
-        <w:rPr>
-          <w:sz w:val="28"/>
-          <w:szCs w:val="32"/>
-        </w:rPr>
-        <w:t xml:space="preserve"> installed </w:t>
-      </w:r>
-      <w:r>
-        <w:rPr>
-          <w:b/>
-          <w:sz w:val="28"/>
-          <w:szCs w:val="32"/>
-        </w:rPr>
-        <w:t>python</w:t>
-      </w:r>
-      <w:r>
-        <w:rPr>
-          <w:b/>
-          <w:sz w:val="28"/>
-          <w:szCs w:val="32"/>
-        </w:rPr>
-        <w:t xml:space="preserve"> and pip</w:t>
-      </w:r>
-      <w:r>
-        <w:rPr>
-          <w:sz w:val="28"/>
-          <w:szCs w:val="32"/>
-        </w:rPr>
-        <w:t xml:space="preserve"> earlier in March 2021. So, I just put the screen short of python version. </w:t>
-      </w:r>
-    </w:p>
-    <w:p>
-      <w:pPr>
-        <w:pStyle w:val="ListParagraph"/>
-        <w:spacing w:after="320"/>
-        <w:contextualSpacing w:val="0"/>
-        <w:rPr>
-          <w:sz w:val="28"/>
-          <w:szCs w:val="32"/>
-        </w:rPr>
-      </w:pPr>
-      <w:r>
-        <w:rPr>
-          <w:sz w:val="28"/>
-          <w:szCs w:val="32"/>
-        </w:rPr>
-        <w:t>Test, open terminal window and type:</w:t>
-      </w:r>
-    </w:p>
-    <w:p>
-      <w:pPr>
-        <w:pStyle w:val="ListParagraph"/>
-        <w:rPr>
-          <w:noProof/>
-          <w:sz w:val="28"/>
-          <w:szCs w:val="32"/>
-        </w:rPr>
-      </w:pPr>
-      <w:r>
-        <w:rPr>
-          <w:noProof/>
-          <w:sz w:val="28"/>
-          <w:szCs w:val="32"/>
+        <w:jc w:val="center"/>
+      </w:pPr>
+      <w:r>
+        <w:rPr>
+          <w:noProof/>
         </w:rPr>
         <w:drawing>
           <wp:inline distT="0" distB="0" distL="0" distR="0">
-            <wp:extent cx="5466334" cy="2967355"/>
-            <wp:effectExtent l="0" t="0" r="1270" b="4445"/>
-            <wp:docPr id="16" name="Picture 16"/>
+            <wp:extent cx="4834360" cy="3983182"/>
+            <wp:effectExtent l="0" t="0" r="4445" b="0"/>
+            <wp:docPr id="6" name="Picture 6"/>
             <wp:cNvGraphicFramePr>
               <a:graphicFrameLocks xmlns:a="http://schemas.openxmlformats.org/drawingml/2006/main" noChangeAspect="1"/>
             </wp:cNvGraphicFramePr>
@@ -1197,7 +1830,7 @@
               <a:graphicData uri="http://schemas.openxmlformats.org/drawingml/2006/picture">
                 <pic:pic xmlns:pic="http://schemas.openxmlformats.org/drawingml/2006/picture">
                   <pic:nvPicPr>
-                    <pic:cNvPr id="16" name="ss_2_python_set_up.png"/>
+                    <pic:cNvPr id="6" name="ss_5_2.png"/>
                     <pic:cNvPicPr/>
                   </pic:nvPicPr>
                   <pic:blipFill>
@@ -1215,7 +1848,7 @@
                   <pic:spPr>
                     <a:xfrm>
                       <a:off x="0" y="0"/>
-                      <a:ext cx="5483829" cy="2976852"/>
+                      <a:ext cx="4884790" cy="4024733"/>
                     </a:xfrm>
                     <a:prstGeom prst="rect">
                       <a:avLst/>
@@ -1228,580 +1861,8 @@
         </w:drawing>
       </w:r>
     </w:p>
-    <w:p>
-      <w:pPr>
-        <w:rPr>
-          <w:b/>
-          <w:sz w:val="32"/>
-          <w:szCs w:val="32"/>
-          <w:u w:val="thick"/>
-        </w:rPr>
-      </w:pPr>
-    </w:p>
-    <w:p>
-      <w:pPr>
-        <w:rPr>
-          <w:b/>
-          <w:sz w:val="32"/>
-          <w:szCs w:val="32"/>
-          <w:u w:val="thick"/>
-        </w:rPr>
-      </w:pPr>
-    </w:p>
-    <w:p>
-      <w:pPr>
-        <w:rPr>
-          <w:b/>
-          <w:sz w:val="32"/>
-          <w:szCs w:val="32"/>
-          <w:u w:val="thick"/>
-        </w:rPr>
-      </w:pPr>
-    </w:p>
-    <w:p>
-      <w:pPr>
-        <w:rPr>
-          <w:b/>
-          <w:sz w:val="32"/>
-          <w:szCs w:val="32"/>
-          <w:u w:val="thick"/>
-        </w:rPr>
-      </w:pPr>
-    </w:p>
-    <w:p>
-      <w:pPr>
-        <w:pStyle w:val="ListParagraph"/>
-        <w:numPr>
-          <w:ilvl w:val="0"/>
-          <w:numId w:val="1"/>
-        </w:numPr>
-        <w:spacing w:after="320"/>
-        <w:contextualSpacing w:val="0"/>
-        <w:rPr>
-          <w:b/>
-          <w:sz w:val="28"/>
-          <w:szCs w:val="28"/>
-          <w:u w:val="thick"/>
-        </w:rPr>
-      </w:pPr>
-      <w:r>
-        <w:rPr>
-          <w:b/>
-          <w:sz w:val="32"/>
-          <w:szCs w:val="32"/>
-          <w:u w:val="thick"/>
-        </w:rPr>
-        <w:lastRenderedPageBreak/>
-        <w:t xml:space="preserve">Install </w:t>
-      </w:r>
-      <w:proofErr w:type="spellStart"/>
-      <w:r>
-        <w:rPr>
-          <w:b/>
-          <w:sz w:val="32"/>
-          <w:szCs w:val="32"/>
-          <w:u w:val="thick"/>
-        </w:rPr>
-        <w:t>Jupyter</w:t>
-      </w:r>
-      <w:proofErr w:type="spellEnd"/>
-      <w:r>
-        <w:rPr>
-          <w:b/>
-          <w:sz w:val="32"/>
-          <w:szCs w:val="32"/>
-          <w:u w:val="thick"/>
-        </w:rPr>
-        <w:t xml:space="preserve"> Lab</w:t>
-      </w:r>
-      <w:r>
-        <w:rPr>
-          <w:b/>
-          <w:sz w:val="32"/>
-          <w:szCs w:val="32"/>
-          <w:u w:val="thick"/>
-        </w:rPr>
-        <w:t xml:space="preserve">: </w:t>
-      </w:r>
-      <w:r>
-        <w:rPr>
-          <w:sz w:val="32"/>
-          <w:szCs w:val="32"/>
-        </w:rPr>
-        <w:t xml:space="preserve"> </w:t>
-      </w:r>
-      <w:r>
-        <w:rPr>
-          <w:sz w:val="28"/>
-          <w:szCs w:val="28"/>
-        </w:rPr>
-        <w:t xml:space="preserve">I have installed </w:t>
-      </w:r>
-      <w:proofErr w:type="spellStart"/>
-      <w:r>
-        <w:rPr>
-          <w:sz w:val="28"/>
-          <w:szCs w:val="28"/>
-        </w:rPr>
-        <w:t>jupyter</w:t>
-      </w:r>
-      <w:proofErr w:type="spellEnd"/>
-      <w:r>
-        <w:rPr>
-          <w:sz w:val="28"/>
-          <w:szCs w:val="28"/>
-        </w:rPr>
-        <w:t xml:space="preserve"> lab earlier in March 2021. So, I just put the screen short of python version.</w:t>
-      </w:r>
-    </w:p>
-    <w:p>
-      <w:pPr>
-        <w:pStyle w:val="ListParagraph"/>
-        <w:rPr>
-          <w:b/>
-          <w:sz w:val="32"/>
-          <w:szCs w:val="32"/>
-          <w:u w:val="thick"/>
-        </w:rPr>
-      </w:pPr>
-      <w:r>
-        <w:rPr>
-          <w:b/>
-          <w:noProof/>
-          <w:sz w:val="32"/>
-          <w:szCs w:val="32"/>
-          <w:u w:val="thick"/>
-        </w:rPr>
-        <w:drawing>
-          <wp:inline distT="0" distB="0" distL="0" distR="0">
-            <wp:extent cx="5181600" cy="3205285"/>
-            <wp:effectExtent l="0" t="0" r="0" b="0"/>
-            <wp:docPr id="17" name="Picture 17"/>
-            <wp:cNvGraphicFramePr>
-              <a:graphicFrameLocks xmlns:a="http://schemas.openxmlformats.org/drawingml/2006/main" noChangeAspect="1"/>
-            </wp:cNvGraphicFramePr>
-            <a:graphic xmlns:a="http://schemas.openxmlformats.org/drawingml/2006/main">
-              <a:graphicData uri="http://schemas.openxmlformats.org/drawingml/2006/picture">
-                <pic:pic xmlns:pic="http://schemas.openxmlformats.org/drawingml/2006/picture">
-                  <pic:nvPicPr>
-                    <pic:cNvPr id="17" name="ss_3_jupyter_lab.png"/>
-                    <pic:cNvPicPr/>
-                  </pic:nvPicPr>
-                  <pic:blipFill>
-                    <a:blip r:embed="rId19" cstate="print">
-                      <a:extLst>
-                        <a:ext uri="{28A0092B-C50C-407E-A947-70E740481C1C}">
-                          <a14:useLocalDpi xmlns:a14="http://schemas.microsoft.com/office/drawing/2010/main" val="0"/>
-                        </a:ext>
-                      </a:extLst>
-                    </a:blip>
-                    <a:stretch>
-                      <a:fillRect/>
-                    </a:stretch>
-                  </pic:blipFill>
-                  <pic:spPr>
-                    <a:xfrm>
-                      <a:off x="0" y="0"/>
-                      <a:ext cx="5191844" cy="3211622"/>
-                    </a:xfrm>
-                    <a:prstGeom prst="rect">
-                      <a:avLst/>
-                    </a:prstGeom>
-                  </pic:spPr>
-                </pic:pic>
-              </a:graphicData>
-            </a:graphic>
-          </wp:inline>
-        </w:drawing>
-      </w:r>
-    </w:p>
-    <w:p>
-      <w:pPr>
-        <w:pStyle w:val="ListParagraph"/>
-        <w:numPr>
-          <w:ilvl w:val="0"/>
-          <w:numId w:val="1"/>
-        </w:numPr>
-        <w:spacing w:before="400" w:after="320"/>
-        <w:contextualSpacing w:val="0"/>
-        <w:rPr>
-          <w:b/>
-          <w:sz w:val="32"/>
-          <w:szCs w:val="32"/>
-          <w:u w:val="thick"/>
-        </w:rPr>
-      </w:pPr>
-      <w:r>
-        <w:rPr>
-          <w:b/>
-          <w:sz w:val="32"/>
-          <w:szCs w:val="32"/>
-          <w:u w:val="thick"/>
-        </w:rPr>
-        <w:t>Print-</w:t>
-      </w:r>
-      <w:r>
-        <w:rPr>
-          <w:b/>
-          <w:sz w:val="32"/>
-          <w:szCs w:val="32"/>
-          <w:u w:val="thick"/>
-        </w:rPr>
-        <w:t xml:space="preserve">“Hello World” in </w:t>
-      </w:r>
-      <w:proofErr w:type="spellStart"/>
-      <w:r>
-        <w:rPr>
-          <w:b/>
-          <w:sz w:val="32"/>
-          <w:szCs w:val="32"/>
-          <w:u w:val="thick"/>
-        </w:rPr>
-        <w:t>jupter</w:t>
-      </w:r>
-      <w:proofErr w:type="spellEnd"/>
-      <w:r>
-        <w:rPr>
-          <w:b/>
-          <w:sz w:val="32"/>
-          <w:szCs w:val="32"/>
-          <w:u w:val="thick"/>
-        </w:rPr>
-        <w:t xml:space="preserve"> notebook:  </w:t>
-      </w:r>
-    </w:p>
-    <w:p>
-      <w:pPr>
-        <w:pStyle w:val="ListParagraph"/>
-        <w:rPr>
-          <w:b/>
-          <w:sz w:val="32"/>
-          <w:szCs w:val="32"/>
-          <w:u w:val="thick"/>
-        </w:rPr>
-      </w:pPr>
-      <w:r>
-        <w:rPr>
-          <w:b/>
-          <w:noProof/>
-          <w:sz w:val="32"/>
-          <w:szCs w:val="32"/>
-          <w:u w:val="thick"/>
-        </w:rPr>
-        <w:drawing>
-          <wp:inline distT="0" distB="0" distL="0" distR="0">
-            <wp:extent cx="5585460" cy="2647723"/>
-            <wp:effectExtent l="0" t="0" r="0" b="635"/>
-            <wp:docPr id="18" name="Picture 18"/>
-            <wp:cNvGraphicFramePr>
-              <a:graphicFrameLocks xmlns:a="http://schemas.openxmlformats.org/drawingml/2006/main" noChangeAspect="1"/>
-            </wp:cNvGraphicFramePr>
-            <a:graphic xmlns:a="http://schemas.openxmlformats.org/drawingml/2006/main">
-              <a:graphicData uri="http://schemas.openxmlformats.org/drawingml/2006/picture">
-                <pic:pic xmlns:pic="http://schemas.openxmlformats.org/drawingml/2006/picture">
-                  <pic:nvPicPr>
-                    <pic:cNvPr id="18" name="ss_3_jupyter_note_book.png"/>
-                    <pic:cNvPicPr/>
-                  </pic:nvPicPr>
-                  <pic:blipFill>
-                    <a:blip r:embed="rId20" cstate="print">
-                      <a:extLst>
-                        <a:ext uri="{28A0092B-C50C-407E-A947-70E740481C1C}">
-                          <a14:useLocalDpi xmlns:a14="http://schemas.microsoft.com/office/drawing/2010/main" val="0"/>
-                        </a:ext>
-                      </a:extLst>
-                    </a:blip>
-                    <a:stretch>
-                      <a:fillRect/>
-                    </a:stretch>
-                  </pic:blipFill>
-                  <pic:spPr>
-                    <a:xfrm>
-                      <a:off x="0" y="0"/>
-                      <a:ext cx="5613354" cy="2660946"/>
-                    </a:xfrm>
-                    <a:prstGeom prst="rect">
-                      <a:avLst/>
-                    </a:prstGeom>
-                  </pic:spPr>
-                </pic:pic>
-              </a:graphicData>
-            </a:graphic>
-          </wp:inline>
-        </w:drawing>
-      </w:r>
-    </w:p>
-    <w:p>
-      <w:pPr>
-        <w:pStyle w:val="ListParagraph"/>
-        <w:rPr>
-          <w:b/>
-          <w:sz w:val="32"/>
-          <w:szCs w:val="32"/>
-          <w:u w:val="thick"/>
-        </w:rPr>
-      </w:pPr>
-    </w:p>
-    <w:p>
-      <w:pPr>
-        <w:pStyle w:val="ListParagraph"/>
-        <w:rPr>
-          <w:b/>
-          <w:sz w:val="32"/>
-          <w:szCs w:val="32"/>
-          <w:u w:val="thick"/>
-        </w:rPr>
-      </w:pPr>
-    </w:p>
-    <w:p>
-      <w:pPr>
-        <w:pStyle w:val="ListParagraph"/>
-        <w:rPr>
-          <w:b/>
-          <w:sz w:val="32"/>
-          <w:szCs w:val="32"/>
-          <w:u w:val="thick"/>
-        </w:rPr>
-      </w:pPr>
-    </w:p>
-    <w:p>
-      <w:pPr>
-        <w:pStyle w:val="ListParagraph"/>
-        <w:numPr>
-          <w:ilvl w:val="0"/>
-          <w:numId w:val="1"/>
-        </w:numPr>
-        <w:spacing w:after="320"/>
-        <w:contextualSpacing w:val="0"/>
-        <w:rPr>
-          <w:b/>
-          <w:sz w:val="32"/>
-          <w:szCs w:val="32"/>
-          <w:u w:val="thick"/>
-        </w:rPr>
-      </w:pPr>
-      <w:r>
-        <w:rPr>
-          <w:b/>
-          <w:sz w:val="32"/>
-          <w:szCs w:val="32"/>
-          <w:u w:val="thick"/>
-        </w:rPr>
-        <w:lastRenderedPageBreak/>
-        <w:t>Install a Python IDE</w:t>
-      </w:r>
-      <w:r>
-        <w:rPr>
-          <w:b/>
-          <w:sz w:val="32"/>
-          <w:szCs w:val="32"/>
-          <w:u w:val="thick"/>
-        </w:rPr>
-        <w:t>:</w:t>
-      </w:r>
-      <w:r>
-        <w:rPr>
-          <w:sz w:val="32"/>
-          <w:szCs w:val="32"/>
-        </w:rPr>
-        <w:t xml:space="preserve">  </w:t>
-      </w:r>
-      <w:r>
-        <w:rPr>
-          <w:sz w:val="32"/>
-          <w:szCs w:val="32"/>
-        </w:rPr>
-        <w:t xml:space="preserve">I have installed </w:t>
-      </w:r>
-      <w:proofErr w:type="spellStart"/>
-      <w:r>
-        <w:rPr>
-          <w:sz w:val="32"/>
-          <w:szCs w:val="32"/>
-        </w:rPr>
-        <w:t>pyCharm</w:t>
-      </w:r>
-      <w:proofErr w:type="spellEnd"/>
-      <w:r>
-        <w:rPr>
-          <w:sz w:val="32"/>
-          <w:szCs w:val="32"/>
-        </w:rPr>
-        <w:t xml:space="preserve"> as python IDE. </w:t>
-      </w:r>
-    </w:p>
-    <w:p>
-      <w:pPr>
-        <w:pStyle w:val="ListParagraph"/>
-        <w:rPr>
-          <w:b/>
-          <w:sz w:val="32"/>
-          <w:szCs w:val="32"/>
-          <w:u w:val="thick"/>
-        </w:rPr>
-      </w:pPr>
-      <w:r>
-        <w:rPr>
-          <w:b/>
-          <w:noProof/>
-          <w:sz w:val="32"/>
-          <w:szCs w:val="32"/>
-          <w:u w:val="thick"/>
-        </w:rPr>
-        <w:drawing>
-          <wp:inline distT="0" distB="0" distL="0" distR="0">
-            <wp:extent cx="4890655" cy="3756817"/>
-            <wp:effectExtent l="0" t="0" r="5715" b="0"/>
-            <wp:docPr id="19" name="Picture 19"/>
-            <wp:cNvGraphicFramePr>
-              <a:graphicFrameLocks xmlns:a="http://schemas.openxmlformats.org/drawingml/2006/main" noChangeAspect="1"/>
-            </wp:cNvGraphicFramePr>
-            <a:graphic xmlns:a="http://schemas.openxmlformats.org/drawingml/2006/main">
-              <a:graphicData uri="http://schemas.openxmlformats.org/drawingml/2006/picture">
-                <pic:pic xmlns:pic="http://schemas.openxmlformats.org/drawingml/2006/picture">
-                  <pic:nvPicPr>
-                    <pic:cNvPr id="19" name="ss4_pyCharm.png"/>
-                    <pic:cNvPicPr/>
-                  </pic:nvPicPr>
-                  <pic:blipFill>
-                    <a:blip r:embed="rId21">
-                      <a:extLst>
-                        <a:ext uri="{28A0092B-C50C-407E-A947-70E740481C1C}">
-                          <a14:useLocalDpi xmlns:a14="http://schemas.microsoft.com/office/drawing/2010/main" val="0"/>
-                        </a:ext>
-                      </a:extLst>
-                    </a:blip>
-                    <a:stretch>
-                      <a:fillRect/>
-                    </a:stretch>
-                  </pic:blipFill>
-                  <pic:spPr>
-                    <a:xfrm>
-                      <a:off x="0" y="0"/>
-                      <a:ext cx="4910689" cy="3772206"/>
-                    </a:xfrm>
-                    <a:prstGeom prst="rect">
-                      <a:avLst/>
-                    </a:prstGeom>
-                  </pic:spPr>
-                </pic:pic>
-              </a:graphicData>
-            </a:graphic>
-          </wp:inline>
-        </w:drawing>
-      </w:r>
-    </w:p>
-    <w:p>
-      <w:pPr>
-        <w:pStyle w:val="ListParagraph"/>
-        <w:numPr>
-          <w:ilvl w:val="0"/>
-          <w:numId w:val="1"/>
-        </w:numPr>
-        <w:spacing w:before="500"/>
-        <w:contextualSpacing w:val="0"/>
-        <w:rPr>
-          <w:b/>
-          <w:sz w:val="32"/>
-          <w:szCs w:val="32"/>
-          <w:u w:val="thick"/>
-        </w:rPr>
-      </w:pPr>
-      <w:r>
-        <w:rPr>
-          <w:b/>
-          <w:sz w:val="32"/>
-          <w:szCs w:val="32"/>
-          <w:u w:val="thick"/>
-        </w:rPr>
-        <w:t xml:space="preserve">Print-“Hello World” in </w:t>
-      </w:r>
-      <w:proofErr w:type="spellStart"/>
-      <w:r>
-        <w:rPr>
-          <w:b/>
-          <w:sz w:val="32"/>
-          <w:szCs w:val="32"/>
-          <w:u w:val="thick"/>
-        </w:rPr>
-        <w:t>pyCharm</w:t>
-      </w:r>
-      <w:proofErr w:type="spellEnd"/>
-      <w:r>
-        <w:rPr>
-          <w:b/>
-          <w:sz w:val="32"/>
-          <w:szCs w:val="32"/>
-          <w:u w:val="thick"/>
-        </w:rPr>
-        <w:t xml:space="preserve">:  </w:t>
-      </w:r>
-    </w:p>
-    <w:p>
-      <w:pPr>
-        <w:pStyle w:val="ListParagraph"/>
-        <w:rPr>
-          <w:b/>
-          <w:sz w:val="32"/>
-          <w:szCs w:val="32"/>
-          <w:u w:val="thick"/>
-        </w:rPr>
-      </w:pPr>
-      <w:bookmarkStart w:id="0" w:name="_GoBack"/>
-      <w:r>
-        <w:rPr>
-          <w:b/>
-          <w:noProof/>
-          <w:sz w:val="32"/>
-          <w:szCs w:val="32"/>
-          <w:u w:val="thick"/>
-        </w:rPr>
-        <w:drawing>
-          <wp:inline distT="0" distB="0" distL="0" distR="0">
-            <wp:extent cx="4945844" cy="2679527"/>
-            <wp:effectExtent l="0" t="0" r="7620" b="6985"/>
-            <wp:docPr id="20" name="Picture 20"/>
-            <wp:cNvGraphicFramePr>
-              <a:graphicFrameLocks xmlns:a="http://schemas.openxmlformats.org/drawingml/2006/main" noChangeAspect="1"/>
-            </wp:cNvGraphicFramePr>
-            <a:graphic xmlns:a="http://schemas.openxmlformats.org/drawingml/2006/main">
-              <a:graphicData uri="http://schemas.openxmlformats.org/drawingml/2006/picture">
-                <pic:pic xmlns:pic="http://schemas.openxmlformats.org/drawingml/2006/picture">
-                  <pic:nvPicPr>
-                    <pic:cNvPr id="20" name="ss4_helloWorld.png"/>
-                    <pic:cNvPicPr/>
-                  </pic:nvPicPr>
-                  <pic:blipFill>
-                    <a:blip r:embed="rId22" cstate="print">
-                      <a:extLst>
-                        <a:ext uri="{28A0092B-C50C-407E-A947-70E740481C1C}">
-                          <a14:useLocalDpi xmlns:a14="http://schemas.microsoft.com/office/drawing/2010/main" val="0"/>
-                        </a:ext>
-                      </a:extLst>
-                    </a:blip>
-                    <a:stretch>
-                      <a:fillRect/>
-                    </a:stretch>
-                  </pic:blipFill>
-                  <pic:spPr>
-                    <a:xfrm>
-                      <a:off x="0" y="0"/>
-                      <a:ext cx="4966840" cy="2690902"/>
-                    </a:xfrm>
-                    <a:prstGeom prst="rect">
-                      <a:avLst/>
-                    </a:prstGeom>
-                  </pic:spPr>
-                </pic:pic>
-              </a:graphicData>
-            </a:graphic>
-          </wp:inline>
-        </w:drawing>
-      </w:r>
-      <w:bookmarkEnd w:id="0"/>
-    </w:p>
     <w:sectPr>
-      <w:footerReference w:type="default" r:id="rId23"/>
+      <w:footerReference w:type="default" r:id="rId19"/>
       <w:pgSz w:w="12240" w:h="15840"/>
       <w:pgMar w:top="1440" w:right="1440" w:bottom="1440" w:left="1440" w:header="720" w:footer="720" w:gutter="0"/>
       <w:pgNumType w:start="0"/>
@@ -1876,7 +1937,7 @@
           <w:rPr>
             <w:noProof/>
           </w:rPr>
-          <w:t>7</w:t>
+          <w:t>4</w:t>
         </w:r>
         <w:r>
           <w:rPr>
@@ -1933,6 +1994,273 @@
 <file path=word/numbering.xml><?xml version="1.0" encoding="utf-8"?>
 <w:numbering xmlns:wpc="http://schemas.microsoft.com/office/word/2010/wordprocessingCanvas" xmlns:mc="http://schemas.openxmlformats.org/markup-compatibility/2006" xmlns:o="urn:schemas-microsoft-com:office:office" xmlns:r="http://schemas.openxmlformats.org/officeDocument/2006/relationships" xmlns:m="http://schemas.openxmlformats.org/officeDocument/2006/math" xmlns:v="urn:schemas-microsoft-com:vml" xmlns:wp14="http://schemas.microsoft.com/office/word/2010/wordprocessingDrawing" xmlns:wp="http://schemas.openxmlformats.org/drawingml/2006/wordprocessingDrawing" xmlns:w10="urn:schemas-microsoft-com:office:word" xmlns:w="http://schemas.openxmlformats.org/wordprocessingml/2006/main" xmlns:w14="http://schemas.microsoft.com/office/word/2010/wordml" xmlns:w15="http://schemas.microsoft.com/office/word/2012/wordml" xmlns:wpg="http://schemas.microsoft.com/office/word/2010/wordprocessingGroup" xmlns:wpi="http://schemas.microsoft.com/office/word/2010/wordprocessingInk" xmlns:wne="http://schemas.microsoft.com/office/word/2006/wordml" xmlns:wps="http://schemas.microsoft.com/office/word/2010/wordprocessingShape" mc:Ignorable="w14 w15 wp14">
   <w:abstractNum w:abstractNumId="0">
+    <w:nsid w:val="17A54B19"/>
+    <w:multiLevelType w:val="hybridMultilevel"/>
+    <w:tmpl w:val="4E2ECE02"/>
+    <w:lvl w:ilvl="0" w:tplc="55F8642C">
+      <w:start w:val="1"/>
+      <w:numFmt w:val="decimal"/>
+      <w:lvlText w:val="%1."/>
+      <w:lvlJc w:val="left"/>
+      <w:pPr>
+        <w:ind w:left="1800" w:hanging="360"/>
+      </w:pPr>
+      <w:rPr>
+        <w:rFonts w:hint="default"/>
+      </w:rPr>
+    </w:lvl>
+    <w:lvl w:ilvl="1" w:tplc="04090019" w:tentative="1">
+      <w:start w:val="1"/>
+      <w:numFmt w:val="lowerLetter"/>
+      <w:lvlText w:val="%2."/>
+      <w:lvlJc w:val="left"/>
+      <w:pPr>
+        <w:ind w:left="2520" w:hanging="360"/>
+      </w:pPr>
+    </w:lvl>
+    <w:lvl w:ilvl="2" w:tplc="0409001B" w:tentative="1">
+      <w:start w:val="1"/>
+      <w:numFmt w:val="lowerRoman"/>
+      <w:lvlText w:val="%3."/>
+      <w:lvlJc w:val="right"/>
+      <w:pPr>
+        <w:ind w:left="3240" w:hanging="180"/>
+      </w:pPr>
+    </w:lvl>
+    <w:lvl w:ilvl="3" w:tplc="0409000F" w:tentative="1">
+      <w:start w:val="1"/>
+      <w:numFmt w:val="decimal"/>
+      <w:lvlText w:val="%4."/>
+      <w:lvlJc w:val="left"/>
+      <w:pPr>
+        <w:ind w:left="3960" w:hanging="360"/>
+      </w:pPr>
+    </w:lvl>
+    <w:lvl w:ilvl="4" w:tplc="04090019" w:tentative="1">
+      <w:start w:val="1"/>
+      <w:numFmt w:val="lowerLetter"/>
+      <w:lvlText w:val="%5."/>
+      <w:lvlJc w:val="left"/>
+      <w:pPr>
+        <w:ind w:left="4680" w:hanging="360"/>
+      </w:pPr>
+    </w:lvl>
+    <w:lvl w:ilvl="5" w:tplc="0409001B" w:tentative="1">
+      <w:start w:val="1"/>
+      <w:numFmt w:val="lowerRoman"/>
+      <w:lvlText w:val="%6."/>
+      <w:lvlJc w:val="right"/>
+      <w:pPr>
+        <w:ind w:left="5400" w:hanging="180"/>
+      </w:pPr>
+    </w:lvl>
+    <w:lvl w:ilvl="6" w:tplc="0409000F" w:tentative="1">
+      <w:start w:val="1"/>
+      <w:numFmt w:val="decimal"/>
+      <w:lvlText w:val="%7."/>
+      <w:lvlJc w:val="left"/>
+      <w:pPr>
+        <w:ind w:left="6120" w:hanging="360"/>
+      </w:pPr>
+    </w:lvl>
+    <w:lvl w:ilvl="7" w:tplc="04090019" w:tentative="1">
+      <w:start w:val="1"/>
+      <w:numFmt w:val="lowerLetter"/>
+      <w:lvlText w:val="%8."/>
+      <w:lvlJc w:val="left"/>
+      <w:pPr>
+        <w:ind w:left="6840" w:hanging="360"/>
+      </w:pPr>
+    </w:lvl>
+    <w:lvl w:ilvl="8" w:tplc="0409001B" w:tentative="1">
+      <w:start w:val="1"/>
+      <w:numFmt w:val="lowerRoman"/>
+      <w:lvlText w:val="%9."/>
+      <w:lvlJc w:val="right"/>
+      <w:pPr>
+        <w:ind w:left="7560" w:hanging="180"/>
+      </w:pPr>
+    </w:lvl>
+  </w:abstractNum>
+  <w:abstractNum w:abstractNumId="1">
+    <w:nsid w:val="1AB410DB"/>
+    <w:multiLevelType w:val="hybridMultilevel"/>
+    <w:tmpl w:val="4E2ECE02"/>
+    <w:lvl w:ilvl="0" w:tplc="55F8642C">
+      <w:start w:val="1"/>
+      <w:numFmt w:val="decimal"/>
+      <w:lvlText w:val="%1."/>
+      <w:lvlJc w:val="left"/>
+      <w:pPr>
+        <w:ind w:left="1800" w:hanging="360"/>
+      </w:pPr>
+      <w:rPr>
+        <w:rFonts w:hint="default"/>
+      </w:rPr>
+    </w:lvl>
+    <w:lvl w:ilvl="1" w:tplc="04090019" w:tentative="1">
+      <w:start w:val="1"/>
+      <w:numFmt w:val="lowerLetter"/>
+      <w:lvlText w:val="%2."/>
+      <w:lvlJc w:val="left"/>
+      <w:pPr>
+        <w:ind w:left="2520" w:hanging="360"/>
+      </w:pPr>
+    </w:lvl>
+    <w:lvl w:ilvl="2" w:tplc="0409001B" w:tentative="1">
+      <w:start w:val="1"/>
+      <w:numFmt w:val="lowerRoman"/>
+      <w:lvlText w:val="%3."/>
+      <w:lvlJc w:val="right"/>
+      <w:pPr>
+        <w:ind w:left="3240" w:hanging="180"/>
+      </w:pPr>
+    </w:lvl>
+    <w:lvl w:ilvl="3" w:tplc="0409000F" w:tentative="1">
+      <w:start w:val="1"/>
+      <w:numFmt w:val="decimal"/>
+      <w:lvlText w:val="%4."/>
+      <w:lvlJc w:val="left"/>
+      <w:pPr>
+        <w:ind w:left="3960" w:hanging="360"/>
+      </w:pPr>
+    </w:lvl>
+    <w:lvl w:ilvl="4" w:tplc="04090019" w:tentative="1">
+      <w:start w:val="1"/>
+      <w:numFmt w:val="lowerLetter"/>
+      <w:lvlText w:val="%5."/>
+      <w:lvlJc w:val="left"/>
+      <w:pPr>
+        <w:ind w:left="4680" w:hanging="360"/>
+      </w:pPr>
+    </w:lvl>
+    <w:lvl w:ilvl="5" w:tplc="0409001B" w:tentative="1">
+      <w:start w:val="1"/>
+      <w:numFmt w:val="lowerRoman"/>
+      <w:lvlText w:val="%6."/>
+      <w:lvlJc w:val="right"/>
+      <w:pPr>
+        <w:ind w:left="5400" w:hanging="180"/>
+      </w:pPr>
+    </w:lvl>
+    <w:lvl w:ilvl="6" w:tplc="0409000F" w:tentative="1">
+      <w:start w:val="1"/>
+      <w:numFmt w:val="decimal"/>
+      <w:lvlText w:val="%7."/>
+      <w:lvlJc w:val="left"/>
+      <w:pPr>
+        <w:ind w:left="6120" w:hanging="360"/>
+      </w:pPr>
+    </w:lvl>
+    <w:lvl w:ilvl="7" w:tplc="04090019" w:tentative="1">
+      <w:start w:val="1"/>
+      <w:numFmt w:val="lowerLetter"/>
+      <w:lvlText w:val="%8."/>
+      <w:lvlJc w:val="left"/>
+      <w:pPr>
+        <w:ind w:left="6840" w:hanging="360"/>
+      </w:pPr>
+    </w:lvl>
+    <w:lvl w:ilvl="8" w:tplc="0409001B" w:tentative="1">
+      <w:start w:val="1"/>
+      <w:numFmt w:val="lowerRoman"/>
+      <w:lvlText w:val="%9."/>
+      <w:lvlJc w:val="right"/>
+      <w:pPr>
+        <w:ind w:left="7560" w:hanging="180"/>
+      </w:pPr>
+    </w:lvl>
+  </w:abstractNum>
+  <w:abstractNum w:abstractNumId="2">
+    <w:nsid w:val="354722F1"/>
+    <w:multiLevelType w:val="hybridMultilevel"/>
+    <w:tmpl w:val="1194A928"/>
+    <w:lvl w:ilvl="0" w:tplc="0EBEEE50">
+      <w:start w:val="1"/>
+      <w:numFmt w:val="lowerLetter"/>
+      <w:lvlText w:val="%1)"/>
+      <w:lvlJc w:val="left"/>
+      <w:pPr>
+        <w:ind w:left="1080" w:hanging="360"/>
+      </w:pPr>
+      <w:rPr>
+        <w:rFonts w:hint="default"/>
+      </w:rPr>
+    </w:lvl>
+    <w:lvl w:ilvl="1" w:tplc="04090019" w:tentative="1">
+      <w:start w:val="1"/>
+      <w:numFmt w:val="lowerLetter"/>
+      <w:lvlText w:val="%2."/>
+      <w:lvlJc w:val="left"/>
+      <w:pPr>
+        <w:ind w:left="1800" w:hanging="360"/>
+      </w:pPr>
+    </w:lvl>
+    <w:lvl w:ilvl="2" w:tplc="0409001B" w:tentative="1">
+      <w:start w:val="1"/>
+      <w:numFmt w:val="lowerRoman"/>
+      <w:lvlText w:val="%3."/>
+      <w:lvlJc w:val="right"/>
+      <w:pPr>
+        <w:ind w:left="2520" w:hanging="180"/>
+      </w:pPr>
+    </w:lvl>
+    <w:lvl w:ilvl="3" w:tplc="0409000F" w:tentative="1">
+      <w:start w:val="1"/>
+      <w:numFmt w:val="decimal"/>
+      <w:lvlText w:val="%4."/>
+      <w:lvlJc w:val="left"/>
+      <w:pPr>
+        <w:ind w:left="3240" w:hanging="360"/>
+      </w:pPr>
+    </w:lvl>
+    <w:lvl w:ilvl="4" w:tplc="04090019" w:tentative="1">
+      <w:start w:val="1"/>
+      <w:numFmt w:val="lowerLetter"/>
+      <w:lvlText w:val="%5."/>
+      <w:lvlJc w:val="left"/>
+      <w:pPr>
+        <w:ind w:left="3960" w:hanging="360"/>
+      </w:pPr>
+    </w:lvl>
+    <w:lvl w:ilvl="5" w:tplc="0409001B" w:tentative="1">
+      <w:start w:val="1"/>
+      <w:numFmt w:val="lowerRoman"/>
+      <w:lvlText w:val="%6."/>
+      <w:lvlJc w:val="right"/>
+      <w:pPr>
+        <w:ind w:left="4680" w:hanging="180"/>
+      </w:pPr>
+    </w:lvl>
+    <w:lvl w:ilvl="6" w:tplc="0409000F" w:tentative="1">
+      <w:start w:val="1"/>
+      <w:numFmt w:val="decimal"/>
+      <w:lvlText w:val="%7."/>
+      <w:lvlJc w:val="left"/>
+      <w:pPr>
+        <w:ind w:left="5400" w:hanging="360"/>
+      </w:pPr>
+    </w:lvl>
+    <w:lvl w:ilvl="7" w:tplc="04090019" w:tentative="1">
+      <w:start w:val="1"/>
+      <w:numFmt w:val="lowerLetter"/>
+      <w:lvlText w:val="%8."/>
+      <w:lvlJc w:val="left"/>
+      <w:pPr>
+        <w:ind w:left="6120" w:hanging="360"/>
+      </w:pPr>
+    </w:lvl>
+    <w:lvl w:ilvl="8" w:tplc="0409001B" w:tentative="1">
+      <w:start w:val="1"/>
+      <w:numFmt w:val="lowerRoman"/>
+      <w:lvlText w:val="%9."/>
+      <w:lvlJc w:val="right"/>
+      <w:pPr>
+        <w:ind w:left="6840" w:hanging="180"/>
+      </w:pPr>
+    </w:lvl>
+  </w:abstractNum>
+  <w:abstractNum w:abstractNumId="3">
     <w:nsid w:val="5D957140"/>
     <w:multiLevelType w:val="hybridMultilevel"/>
     <w:tmpl w:val="F60827A4"/>
@@ -2019,7 +2347,16 @@
     </w:lvl>
   </w:abstractNum>
   <w:num w:numId="1">
+    <w:abstractNumId w:val="3"/>
+  </w:num>
+  <w:num w:numId="2">
+    <w:abstractNumId w:val="1"/>
+  </w:num>
+  <w:num w:numId="3">
     <w:abstractNumId w:val="0"/>
+  </w:num>
+  <w:num w:numId="4">
+    <w:abstractNumId w:val="2"/>
   </w:num>
 </w:numbering>
 </file>
@@ -2560,6 +2897,18 @@
       <w:u w:val="single"/>
     </w:rPr>
   </w:style>
+  <w:style w:type="character" w:styleId="FollowedHyperlink">
+    <w:name w:val="FollowedHyperlink"/>
+    <w:basedOn w:val="DefaultParagraphFont"/>
+    <w:uiPriority w:val="99"/>
+    <w:semiHidden/>
+    <w:unhideWhenUsed/>
+    <w:rsid w:val="00152DCC"/>
+    <w:rPr>
+      <w:color w:val="954F72" w:themeColor="followedHyperlink"/>
+      <w:u w:val="single"/>
+    </w:rPr>
+  </w:style>
 </w:styles>
 </file>
 
@@ -2848,7 +3197,7 @@
 </file>
 
 <file path=customXml/itemProps2.xml><?xml version="1.0" encoding="utf-8"?>
-<ds:datastoreItem xmlns:ds="http://schemas.openxmlformats.org/officeDocument/2006/customXml" ds:itemID="{D6A976B0-D882-4258-AD6F-3B632B7853CF}">
+<ds:datastoreItem xmlns:ds="http://schemas.openxmlformats.org/officeDocument/2006/customXml" ds:itemID="{40978A8C-04B6-4FE6-B44C-B396BF050E7A}">
   <ds:schemaRefs>
     <ds:schemaRef ds:uri="http://schemas.openxmlformats.org/officeDocument/2006/bibliography"/>
   </ds:schemaRefs>

</xml_diff>